<commit_message>
Final final final with added edits for CS analysis
</commit_message>
<xml_diff>
--- a/Report.docx
+++ b/Report.docx
@@ -8,13 +8,13 @@
         <w:outlineLvl w:val="0"/>
         <w:rPr>
           <w:rFonts w:asciiTheme="minorBidi" w:hAnsiTheme="minorBidi"/>
-          <w:lang w:val="fr-FR" w:bidi="hi-IN"/>
-        </w:rPr>
-      </w:pPr>
-      <w:r>
-        <w:rPr>
-          <w:rFonts w:asciiTheme="minorBidi" w:hAnsiTheme="minorBidi"/>
-          <w:lang w:val="fr-FR" w:bidi="hi-IN"/>
+          <w:lang w:bidi="hi-IN"/>
+        </w:rPr>
+      </w:pPr>
+      <w:r>
+        <w:rPr>
+          <w:rFonts w:asciiTheme="minorBidi" w:hAnsiTheme="minorBidi"/>
+          <w:lang w:bidi="hi-IN"/>
         </w:rPr>
         <w:t>Feminism, Jaat aur Code-Mixing</w:t>
       </w:r>
@@ -25,13 +25,13 @@
         <w:outlineLvl w:val="0"/>
         <w:rPr>
           <w:rFonts w:asciiTheme="minorBidi" w:hAnsiTheme="minorBidi"/>
-          <w:lang w:val="fr-FR" w:bidi="hi-IN"/>
-        </w:rPr>
-      </w:pPr>
-      <w:r>
-        <w:rPr>
-          <w:rFonts w:asciiTheme="minorBidi" w:hAnsiTheme="minorBidi"/>
-          <w:lang w:val="fr-FR" w:bidi="hi-IN"/>
+          <w:lang w:bidi="hi-IN"/>
+        </w:rPr>
+      </w:pPr>
+      <w:r>
+        <w:rPr>
+          <w:rFonts w:asciiTheme="minorBidi" w:hAnsiTheme="minorBidi"/>
+          <w:lang w:bidi="hi-IN"/>
         </w:rPr>
         <w:t>-Niyati Bafna, Preetha Datta</w:t>
       </w:r>
@@ -201,7 +201,14 @@
           <w:rFonts w:asciiTheme="minorBidi" w:hAnsiTheme="minorBidi"/>
           <w:lang w:val="en-US" w:bidi="hi-IN"/>
         </w:rPr>
-        <w:t>Identify tweets with CS.</w:t>
+        <w:t>Measure the run length of CS when it exists</w:t>
+      </w:r>
+      <w:r>
+        <w:rPr>
+          <w:rFonts w:asciiTheme="minorBidi" w:hAnsiTheme="minorBidi"/>
+          <w:lang w:val="en-US" w:bidi="hi-IN"/>
+        </w:rPr>
+        <w:t xml:space="preserve">. </w:t>
       </w:r>
     </w:p>
     <w:p>
@@ -221,14 +228,7 @@
           <w:rFonts w:asciiTheme="minorBidi" w:hAnsiTheme="minorBidi"/>
           <w:lang w:val="en-US" w:bidi="hi-IN"/>
         </w:rPr>
-        <w:t>Measure the run length of CS when it exists</w:t>
-      </w:r>
-      <w:r>
-        <w:rPr>
-          <w:rFonts w:asciiTheme="minorBidi" w:hAnsiTheme="minorBidi"/>
-          <w:lang w:val="en-US" w:bidi="hi-IN"/>
-        </w:rPr>
-        <w:t xml:space="preserve">. </w:t>
+        <w:t>Identify tweets with CS.</w:t>
       </w:r>
     </w:p>
     <w:p>
@@ -746,7 +746,14 @@
           <w:rFonts w:asciiTheme="minorBidi" w:hAnsiTheme="minorBidi"/>
           <w:lang w:val="en-US" w:bidi="hi-IN"/>
         </w:rPr>
-        <w:t xml:space="preserve">This analysis can only be performed on the LID corpus, since we cannot identify English Devanagri. </w:t>
+        <w:t>This analysis can only be performed on the LID corpus, since we cann</w:t>
+      </w:r>
+      <w:r>
+        <w:rPr>
+          <w:rFonts w:asciiTheme="minorBidi" w:hAnsiTheme="minorBidi"/>
+          <w:lang w:val="en-US" w:bidi="hi-IN"/>
+        </w:rPr>
+        <w:t xml:space="preserve">ot identify English Devanagri. </w:t>
       </w:r>
       <w:r>
         <w:rPr>
@@ -773,65 +780,70 @@
           <w:rFonts w:asciiTheme="minorBidi" w:hAnsiTheme="minorBidi"/>
           <w:lang w:val="en-US" w:bidi="hi-IN"/>
         </w:rPr>
-        <w:t xml:space="preserve">Code-switched twets: </w:t>
-      </w:r>
-      <w:r>
-        <w:rPr>
-          <w:rFonts w:asciiTheme="minorBidi" w:hAnsiTheme="minorBidi"/>
-          <w:lang w:val="en-US" w:bidi="hi-IN"/>
-        </w:rPr>
-        <w:t>Once again, we cannot determine this heuristic exactly, for the same reason. I</w:t>
-      </w:r>
-      <w:r>
-        <w:rPr>
-          <w:rFonts w:asciiTheme="minorBidi" w:hAnsiTheme="minorBidi"/>
-          <w:lang w:val="en-US" w:bidi="hi-IN"/>
-        </w:rPr>
-        <w:t>f a (multiline) tweet contains E</w:t>
-      </w:r>
-      <w:r>
-        <w:rPr>
-          <w:rFonts w:asciiTheme="minorBidi" w:hAnsiTheme="minorBidi"/>
-          <w:lang w:val="en-US" w:bidi="hi-IN"/>
-        </w:rPr>
-        <w:t>n</w:t>
-      </w:r>
-      <w:r>
-        <w:rPr>
-          <w:rFonts w:asciiTheme="minorBidi" w:hAnsiTheme="minorBidi"/>
-          <w:lang w:val="en-US" w:bidi="hi-IN"/>
-        </w:rPr>
-        <w:t>glish</w:t>
-      </w:r>
-      <w:r>
-        <w:rPr>
-          <w:rFonts w:asciiTheme="minorBidi" w:hAnsiTheme="minorBidi"/>
-          <w:lang w:val="en-US" w:bidi="hi-IN"/>
-        </w:rPr>
-        <w:t xml:space="preserve"> </w:t>
-      </w:r>
-      <w:r>
-        <w:rPr>
-          <w:rFonts w:asciiTheme="minorBidi" w:hAnsiTheme="minorBidi"/>
-          <w:i/>
-          <w:iCs/>
-          <w:lang w:val="en-US" w:bidi="hi-IN"/>
-        </w:rPr>
-        <w:t xml:space="preserve">and </w:t>
-      </w:r>
-      <w:r>
-        <w:rPr>
-          <w:rFonts w:asciiTheme="minorBidi" w:hAnsiTheme="minorBidi"/>
-          <w:lang w:val="en-US" w:bidi="hi-IN"/>
-        </w:rPr>
-        <w:t xml:space="preserve">Devanagari script, we may safely assume it contains code-mixing. We assume that purely Devanagari tweets are all-Hindi. </w:t>
-      </w:r>
-      <w:r>
-        <w:rPr>
-          <w:rFonts w:asciiTheme="minorBidi" w:hAnsiTheme="minorBidi"/>
-          <w:lang w:val="en-US" w:bidi="hi-IN"/>
-        </w:rPr>
-        <w:br/>
+        <w:t xml:space="preserve">CS run-lengths: </w:t>
+      </w:r>
+      <w:r>
+        <w:rPr>
+          <w:rFonts w:asciiTheme="minorBidi" w:hAnsiTheme="minorBidi"/>
+          <w:lang w:val="en-US" w:bidi="hi-IN"/>
+        </w:rPr>
+        <w:t xml:space="preserve">Given a line, we can find the run length of CS, if present. We have labelled the language of the line in (2). Typically, a run-length of 3 or more in the opposite language indicates phrasal CS. </w:t>
+      </w:r>
+      <w:r>
+        <w:rPr>
+          <w:rFonts w:asciiTheme="minorBidi" w:hAnsiTheme="minorBidi"/>
+          <w:lang w:val="en-US" w:bidi="hi-IN"/>
+        </w:rPr>
+        <w:t>T</w:t>
+      </w:r>
+      <w:r>
+        <w:rPr>
+          <w:rFonts w:asciiTheme="minorBidi" w:hAnsiTheme="minorBidi"/>
+          <w:lang w:val="en-US" w:bidi="hi-IN"/>
+        </w:rPr>
+        <w:t>his figure gives us greater indication than (4) as to how fluid the</w:t>
+      </w:r>
+      <w:r>
+        <w:rPr>
+          <w:rFonts w:asciiTheme="minorBidi" w:hAnsiTheme="minorBidi"/>
+          <w:lang w:val="en-US" w:bidi="hi-IN"/>
+        </w:rPr>
+        <w:t xml:space="preserve"> parlance</w:t>
+      </w:r>
+      <w:r>
+        <w:rPr>
+          <w:rFonts w:asciiTheme="minorBidi" w:hAnsiTheme="minorBidi"/>
+          <w:lang w:val="en-US" w:bidi="hi-IN"/>
+        </w:rPr>
+        <w:t xml:space="preserve"> is between Hindi and English i.e. how comfortable are people switching back and forth mid-sentence in this discourse, as compared to between sentences. Of course, this count is a subset of (4). </w:t>
+      </w:r>
+      <w:r>
+        <w:rPr>
+          <w:rFonts w:asciiTheme="minorBidi" w:hAnsiTheme="minorBidi"/>
+          <w:lang w:val="en-US" w:bidi="hi-IN"/>
+        </w:rPr>
+        <w:t xml:space="preserve">Similarly, we can count CS fragments of different lengths: a 1-length fragment, for example, </w:t>
+      </w:r>
+      <w:r>
+        <w:rPr>
+          <w:rFonts w:asciiTheme="minorBidi" w:hAnsiTheme="minorBidi"/>
+          <w:lang w:val="en-US" w:bidi="hi-IN"/>
+        </w:rPr>
+        <w:t>might indicate</w:t>
+      </w:r>
+      <w:r>
+        <w:rPr>
+          <w:rFonts w:asciiTheme="minorBidi" w:hAnsiTheme="minorBidi"/>
+          <w:lang w:val="en-US" w:bidi="hi-IN"/>
+        </w:rPr>
+        <w:t xml:space="preserve"> lexical mixing. </w:t>
+      </w:r>
+      <w:r>
+        <w:rPr>
+          <w:rFonts w:asciiTheme="minorBidi" w:hAnsiTheme="minorBidi"/>
+          <w:lang w:val="en-US" w:bidi="hi-IN"/>
+        </w:rPr>
+        <w:t>We will discuss this more fully below.</w:t>
       </w:r>
     </w:p>
     <w:p>
@@ -851,70 +863,37 @@
           <w:rFonts w:asciiTheme="minorBidi" w:hAnsiTheme="minorBidi"/>
           <w:lang w:val="en-US" w:bidi="hi-IN"/>
         </w:rPr>
-        <w:t xml:space="preserve">CS run-lengths: </w:t>
-      </w:r>
-      <w:r>
-        <w:rPr>
-          <w:rFonts w:asciiTheme="minorBidi" w:hAnsiTheme="minorBidi"/>
-          <w:lang w:val="en-US" w:bidi="hi-IN"/>
-        </w:rPr>
-        <w:t xml:space="preserve">Given a line, we can find the run length of CS, if present. We have labelled the language of the line in (2). Typically, a run-length of 3 or more in the opposite language indicates phrasal CS. </w:t>
-      </w:r>
-      <w:r>
-        <w:rPr>
-          <w:rFonts w:asciiTheme="minorBidi" w:hAnsiTheme="minorBidi"/>
-          <w:lang w:val="en-US" w:bidi="hi-IN"/>
-        </w:rPr>
-        <w:t>T</w:t>
-      </w:r>
-      <w:r>
-        <w:rPr>
-          <w:rFonts w:asciiTheme="minorBidi" w:hAnsiTheme="minorBidi"/>
-          <w:lang w:val="en-US" w:bidi="hi-IN"/>
-        </w:rPr>
-        <w:t>his figure gives us greater indication than (4) as to how fluid the</w:t>
-      </w:r>
-      <w:r>
-        <w:rPr>
-          <w:rFonts w:asciiTheme="minorBidi" w:hAnsiTheme="minorBidi"/>
-          <w:lang w:val="en-US" w:bidi="hi-IN"/>
-        </w:rPr>
-        <w:t xml:space="preserve"> parlance</w:t>
-      </w:r>
-      <w:r>
-        <w:rPr>
-          <w:rFonts w:asciiTheme="minorBidi" w:hAnsiTheme="minorBidi"/>
-          <w:lang w:val="en-US" w:bidi="hi-IN"/>
-        </w:rPr>
-        <w:t xml:space="preserve"> is between Hindi and English i.e. how comfortable are people switching back and forth mid-sentence in this discourse, as compared to between sentences. Of course, this count is a subset of (4). </w:t>
-      </w:r>
-      <w:r>
-        <w:rPr>
-          <w:rFonts w:asciiTheme="minorBidi" w:hAnsiTheme="minorBidi"/>
-          <w:lang w:val="en-US" w:bidi="hi-IN"/>
-        </w:rPr>
-        <w:t xml:space="preserve">Similarly, we can count CS fragments of different lengths: a 1-length fragment, for example, </w:t>
-      </w:r>
-      <w:r>
-        <w:rPr>
-          <w:rFonts w:asciiTheme="minorBidi" w:hAnsiTheme="minorBidi"/>
-          <w:lang w:val="en-US" w:bidi="hi-IN"/>
-        </w:rPr>
-        <w:t>might indicate</w:t>
-      </w:r>
-      <w:r>
-        <w:rPr>
-          <w:rFonts w:asciiTheme="minorBidi" w:hAnsiTheme="minorBidi"/>
-          <w:lang w:val="en-US" w:bidi="hi-IN"/>
-        </w:rPr>
-        <w:t xml:space="preserve"> lexical mixing. </w:t>
-      </w:r>
-      <w:r>
-        <w:rPr>
-          <w:rFonts w:asciiTheme="minorBidi" w:hAnsiTheme="minorBidi"/>
-          <w:lang w:val="en-US" w:bidi="hi-IN"/>
-        </w:rPr>
-        <w:t xml:space="preserve">We will discuss this more fully below. </w:t>
+        <w:t xml:space="preserve">Code-switched twets: </w:t>
+      </w:r>
+      <w:r>
+        <w:rPr>
+          <w:rFonts w:asciiTheme="minorBidi" w:hAnsiTheme="minorBidi"/>
+          <w:lang w:val="en-US" w:bidi="hi-IN"/>
+        </w:rPr>
+        <w:t xml:space="preserve">Once again, we cannot determine this heuristic exactly, for the same reason. If a (multiline) tweet contains English </w:t>
+      </w:r>
+      <w:r>
+        <w:rPr>
+          <w:rFonts w:asciiTheme="minorBidi" w:hAnsiTheme="minorBidi"/>
+          <w:i/>
+          <w:iCs/>
+          <w:lang w:val="en-US" w:bidi="hi-IN"/>
+        </w:rPr>
+        <w:t xml:space="preserve">and </w:t>
+      </w:r>
+      <w:r>
+        <w:rPr>
+          <w:rFonts w:asciiTheme="minorBidi" w:hAnsiTheme="minorBidi"/>
+          <w:lang w:val="en-US" w:bidi="hi-IN"/>
+        </w:rPr>
+        <w:t xml:space="preserve">Devanagari script, we may safely assume it contains code-mixing. We assume that purely Devanagari tweets are all-Hindi. </w:t>
+      </w:r>
+      <w:r>
+        <w:rPr>
+          <w:rFonts w:asciiTheme="minorBidi" w:hAnsiTheme="minorBidi"/>
+          <w:lang w:val="en-US" w:bidi="hi-IN"/>
+        </w:rPr>
+        <w:t xml:space="preserve"> </w:t>
       </w:r>
     </w:p>
     <w:p>
@@ -5149,42 +5128,14 @@
           <w:rFonts w:asciiTheme="minorBidi" w:eastAsia="Times New Roman" w:hAnsiTheme="minorBidi"/>
           <w:lang w:val="en-US" w:bidi="hi-IN"/>
         </w:rPr>
-        <w:t xml:space="preserve">Although </w:t>
-      </w:r>
-      <w:r>
-        <w:rPr>
-          <w:rFonts w:asciiTheme="minorBidi" w:eastAsia="Times New Roman" w:hAnsiTheme="minorBidi"/>
-          <w:lang w:val="en-US" w:bidi="hi-IN"/>
-        </w:rPr>
-        <w:t>comparing</w:t>
-      </w:r>
-      <w:r>
-        <w:rPr>
-          <w:rFonts w:asciiTheme="minorBidi" w:eastAsia="Times New Roman" w:hAnsiTheme="minorBidi"/>
-          <w:lang w:val="en-US" w:bidi="hi-IN"/>
-        </w:rPr>
-        <w:t xml:space="preserve"> word percentages</w:t>
-      </w:r>
-      <w:r>
-        <w:rPr>
-          <w:rFonts w:asciiTheme="minorBidi" w:eastAsia="Times New Roman" w:hAnsiTheme="minorBidi"/>
-          <w:lang w:val="en-US" w:bidi="hi-IN"/>
-        </w:rPr>
-        <w:t xml:space="preserve"> is not a very significant thing to do</w:t>
-      </w:r>
-      <w:r>
-        <w:rPr>
-          <w:rFonts w:asciiTheme="minorBidi" w:eastAsia="Times New Roman" w:hAnsiTheme="minorBidi"/>
-          <w:lang w:val="en-US" w:bidi="hi-IN"/>
-        </w:rPr>
-        <w:t>, it</w:t>
-      </w:r>
-      <w:r>
-        <w:rPr>
-          <w:rFonts w:asciiTheme="minorBidi" w:eastAsia="Times New Roman" w:hAnsiTheme="minorBidi"/>
-          <w:lang w:val="en-US" w:bidi="hi-IN"/>
-        </w:rPr>
-        <w:t xml:space="preserve"> sets the platform</w:t>
+        <w:t xml:space="preserve">This preliminary heuristic </w:t>
+      </w:r>
+      <w:r>
+        <w:rPr>
+          <w:rFonts w:asciiTheme="minorBidi" w:eastAsia="Times New Roman" w:hAnsiTheme="minorBidi"/>
+          <w:lang w:val="en-US" w:bidi="hi-IN"/>
+        </w:rPr>
+        <w:t>sets the platform</w:t>
       </w:r>
       <w:r>
         <w:rPr>
@@ -6228,13 +6179,6 @@
         </w:rPr>
         <w:t xml:space="preserve"> </w:t>
       </w:r>
-      <w:r>
-        <w:rPr>
-          <w:rFonts w:asciiTheme="minorBidi" w:eastAsia="Times New Roman" w:hAnsiTheme="minorBidi"/>
-          <w:lang w:val="en-US" w:bidi="hi-IN"/>
-        </w:rPr>
-        <w:t>\</w:t>
-      </w:r>
     </w:p>
     <w:p>
       <w:pPr>
@@ -7017,46 +6961,6 @@
           <w:bCs/>
           <w:lang w:val="en-US" w:bidi="hi-IN"/>
         </w:rPr>
-        <w:t>Code-mixed tweets</w:t>
-      </w:r>
-    </w:p>
-    <w:p>
-      <w:pPr>
-        <w:rPr>
-          <w:rFonts w:asciiTheme="minorBidi" w:eastAsia="Times New Roman" w:hAnsiTheme="minorBidi"/>
-          <w:lang w:val="en-US" w:bidi="hi-IN"/>
-        </w:rPr>
-      </w:pPr>
-      <w:r>
-        <w:rPr>
-          <w:rFonts w:asciiTheme="minorBidi" w:eastAsia="Times New Roman" w:hAnsiTheme="minorBidi"/>
-          <w:lang w:val="en-US" w:bidi="hi-IN"/>
-        </w:rPr>
-        <w:t xml:space="preserve">This is a user or tweet-based analysis. We want to say comparatively how many people code-mix on Twitter when participating in each discourse. </w:t>
-      </w:r>
-    </w:p>
-    <w:p>
-      <w:pPr>
-        <w:pStyle w:val="ListParagraph"/>
-        <w:numPr>
-          <w:ilvl w:val="0"/>
-          <w:numId w:val="12"/>
-        </w:numPr>
-        <w:outlineLvl w:val="0"/>
-        <w:rPr>
-          <w:rFonts w:asciiTheme="minorBidi" w:eastAsia="Times New Roman" w:hAnsiTheme="minorBidi"/>
-          <w:b/>
-          <w:bCs/>
-          <w:lang w:val="en-US" w:bidi="hi-IN"/>
-        </w:rPr>
-      </w:pPr>
-      <w:r>
-        <w:rPr>
-          <w:rFonts w:asciiTheme="minorBidi" w:eastAsia="Times New Roman" w:hAnsiTheme="minorBidi"/>
-          <w:b/>
-          <w:bCs/>
-          <w:lang w:val="en-US" w:bidi="hi-IN"/>
-        </w:rPr>
         <w:t>Code-mixed fragments</w:t>
       </w:r>
     </w:p>
@@ -7107,16 +7011,7 @@
           <w:rFonts w:asciiTheme="minorBidi" w:hAnsiTheme="minorBidi"/>
           <w:lang w:val="en-US" w:bidi="hi-IN"/>
         </w:rPr>
-        <w:t xml:space="preserve"> at which code-mixing occurs in each corpus. A run</w:t>
-      </w:r>
-      <w:bookmarkStart w:id="0" w:name="_GoBack"/>
-      <w:bookmarkEnd w:id="0"/>
-      <w:r>
-        <w:rPr>
-          <w:rFonts w:asciiTheme="minorBidi" w:hAnsiTheme="minorBidi"/>
-          <w:lang w:val="en-US" w:bidi="hi-IN"/>
-        </w:rPr>
-        <w:t>-length of 3 or more indicates that the fragment is larger than a tag.</w:t>
+        <w:t xml:space="preserve"> at which code-mixing occurs in each corpus. A run-length of 3 or more indicates that the fragment is larger than a tag.</w:t>
       </w:r>
     </w:p>
     <w:p>
@@ -7326,6 +7221,16 @@
         </w:rPr>
         <w:t>RESULTS</w:t>
       </w:r>
+    </w:p>
+    <w:p>
+      <w:pPr>
+        <w:rPr>
+          <w:rFonts w:asciiTheme="minorBidi" w:eastAsia="Times New Roman" w:hAnsiTheme="minorBidi" w:cs="Times New Roman"/>
+          <w:b/>
+          <w:bCs/>
+          <w:lang w:val="en-US"/>
+        </w:rPr>
+      </w:pPr>
     </w:p>
     <w:tbl>
       <w:tblPr>
@@ -7576,6 +7481,355 @@
     <w:p>
       <w:pPr>
         <w:rPr>
+          <w:lang w:val="en-US"/>
+        </w:rPr>
+      </w:pPr>
+      <w:r>
+        <w:rPr>
+          <w:lang w:val="en-US"/>
+        </w:rPr>
+        <w:t xml:space="preserve">Finally, we have </w:t>
+      </w:r>
+      <w:r>
+        <w:rPr>
+          <w:lang w:val="en-US"/>
+        </w:rPr>
+        <w:t xml:space="preserve">the last sub-analysis: </w:t>
+      </w:r>
+    </w:p>
+    <w:p>
+      <w:pPr>
+        <w:pStyle w:val="ListParagraph"/>
+        <w:numPr>
+          <w:ilvl w:val="0"/>
+          <w:numId w:val="12"/>
+        </w:numPr>
+        <w:outlineLvl w:val="0"/>
+        <w:rPr>
+          <w:rFonts w:asciiTheme="minorBidi" w:eastAsia="Times New Roman" w:hAnsiTheme="minorBidi"/>
+          <w:b/>
+          <w:bCs/>
+          <w:lang w:val="en-US" w:bidi="hi-IN"/>
+        </w:rPr>
+      </w:pPr>
+      <w:r>
+        <w:rPr>
+          <w:rFonts w:asciiTheme="minorBidi" w:eastAsia="Times New Roman" w:hAnsiTheme="minorBidi"/>
+          <w:b/>
+          <w:bCs/>
+          <w:lang w:val="en-US" w:bidi="hi-IN"/>
+        </w:rPr>
+        <w:t>Code-mixed tweets</w:t>
+      </w:r>
+    </w:p>
+    <w:p>
+      <w:pPr>
+        <w:rPr>
+          <w:rFonts w:asciiTheme="minorBidi" w:eastAsia="Times New Roman" w:hAnsiTheme="minorBidi"/>
+          <w:lang w:val="en-US" w:bidi="hi-IN"/>
+        </w:rPr>
+      </w:pPr>
+      <w:r>
+        <w:rPr>
+          <w:rFonts w:asciiTheme="minorBidi" w:eastAsia="Times New Roman" w:hAnsiTheme="minorBidi"/>
+          <w:lang w:val="en-US" w:bidi="hi-IN"/>
+        </w:rPr>
+        <w:t xml:space="preserve">This is a user or tweet-based analysis. We want to say comparatively how many </w:t>
+      </w:r>
+      <w:r>
+        <w:rPr>
+          <w:rFonts w:asciiTheme="minorBidi" w:eastAsia="Times New Roman" w:hAnsiTheme="minorBidi"/>
+          <w:i/>
+          <w:iCs/>
+          <w:lang w:val="en-US" w:bidi="hi-IN"/>
+        </w:rPr>
+        <w:t>users</w:t>
+      </w:r>
+      <w:r>
+        <w:rPr>
+          <w:rFonts w:asciiTheme="minorBidi" w:eastAsia="Times New Roman" w:hAnsiTheme="minorBidi"/>
+          <w:lang w:val="en-US" w:bidi="hi-IN"/>
+        </w:rPr>
+        <w:t xml:space="preserve"> code-mix on Twitter when participating in each discourse (as compared to the above, where we are calculating how much of the conversation is code-mixed).</w:t>
+      </w:r>
+    </w:p>
+    <w:p>
+      <w:pPr>
+        <w:rPr>
+          <w:rFonts w:asciiTheme="minorBidi" w:eastAsia="Times New Roman" w:hAnsiTheme="minorBidi" w:cs="Times New Roman"/>
+          <w:b/>
+          <w:bCs/>
+          <w:lang w:val="en-US"/>
+        </w:rPr>
+      </w:pPr>
+      <w:r>
+        <w:rPr>
+          <w:rFonts w:asciiTheme="minorBidi" w:eastAsia="Times New Roman" w:hAnsiTheme="minorBidi" w:cs="Times New Roman"/>
+          <w:b/>
+          <w:bCs/>
+          <w:lang w:val="en-US"/>
+        </w:rPr>
+        <w:t>RESULTS</w:t>
+      </w:r>
+    </w:p>
+    <w:p>
+      <w:pPr>
+        <w:rPr>
+          <w:rFonts w:asciiTheme="minorBidi" w:eastAsia="Times New Roman" w:hAnsiTheme="minorBidi" w:cs="Times New Roman"/>
+          <w:lang w:val="en-US"/>
+        </w:rPr>
+      </w:pPr>
+      <w:r>
+        <w:rPr>
+          <w:rFonts w:asciiTheme="minorBidi" w:eastAsia="Times New Roman" w:hAnsiTheme="minorBidi" w:cs="Times New Roman"/>
+          <w:lang w:val="en-US"/>
+        </w:rPr>
+        <w:t xml:space="preserve">We find, as we did for CS sentences above, that the figures match closely for both corpora, i.e. while people are making different broader linguistic choices, they switch between languages about equally frequently. </w:t>
+      </w:r>
+    </w:p>
+    <w:tbl>
+      <w:tblPr>
+        <w:tblStyle w:val="TableGrid"/>
+        <w:tblW w:w="0" w:type="auto"/>
+        <w:tblLook w:val="04A0" w:firstRow="1" w:lastRow="0" w:firstColumn="1" w:lastColumn="0" w:noHBand="0" w:noVBand="1"/>
+      </w:tblPr>
+      <w:tblGrid>
+        <w:gridCol w:w="3003"/>
+        <w:gridCol w:w="3003"/>
+        <w:gridCol w:w="3004"/>
+      </w:tblGrid>
+      <w:tr>
+        <w:trPr>
+          <w:trHeight w:val="297"/>
+        </w:trPr>
+        <w:tc>
+          <w:tcPr>
+            <w:tcW w:w="3003" w:type="dxa"/>
+          </w:tcPr>
+          <w:p>
+            <w:pPr>
+              <w:rPr>
+                <w:rFonts w:asciiTheme="minorBidi" w:eastAsia="Times New Roman" w:hAnsiTheme="minorBidi"/>
+                <w:lang w:val="en-US" w:bidi="hi-IN"/>
+              </w:rPr>
+            </w:pPr>
+          </w:p>
+        </w:tc>
+        <w:tc>
+          <w:tcPr>
+            <w:tcW w:w="3003" w:type="dxa"/>
+          </w:tcPr>
+          <w:p>
+            <w:pPr>
+              <w:rPr>
+                <w:rFonts w:asciiTheme="minorBidi" w:eastAsia="Times New Roman" w:hAnsiTheme="minorBidi"/>
+                <w:lang w:val="en-US" w:bidi="hi-IN"/>
+              </w:rPr>
+            </w:pPr>
+            <w:r>
+              <w:rPr>
+                <w:rFonts w:asciiTheme="minorBidi" w:eastAsia="Times New Roman" w:hAnsiTheme="minorBidi"/>
+                <w:lang w:val="en-US" w:bidi="hi-IN"/>
+              </w:rPr>
+              <w:t>Total tweets</w:t>
+            </w:r>
+          </w:p>
+        </w:tc>
+        <w:tc>
+          <w:tcPr>
+            <w:tcW w:w="3004" w:type="dxa"/>
+          </w:tcPr>
+          <w:p>
+            <w:pPr>
+              <w:rPr>
+                <w:rFonts w:asciiTheme="minorBidi" w:eastAsia="Times New Roman" w:hAnsiTheme="minorBidi"/>
+                <w:lang w:val="en-US" w:bidi="hi-IN"/>
+              </w:rPr>
+            </w:pPr>
+            <w:r>
+              <w:rPr>
+                <w:rFonts w:asciiTheme="minorBidi" w:eastAsia="Times New Roman" w:hAnsiTheme="minorBidi"/>
+                <w:lang w:val="en-US" w:bidi="hi-IN"/>
+              </w:rPr>
+              <w:t>Code-mixed sentences</w:t>
+            </w:r>
+          </w:p>
+        </w:tc>
+      </w:tr>
+      <w:tr>
+        <w:tc>
+          <w:tcPr>
+            <w:tcW w:w="3003" w:type="dxa"/>
+          </w:tcPr>
+          <w:p>
+            <w:pPr>
+              <w:rPr>
+                <w:rFonts w:asciiTheme="minorBidi" w:eastAsia="Times New Roman" w:hAnsiTheme="minorBidi"/>
+                <w:lang w:val="en-US" w:bidi="hi-IN"/>
+              </w:rPr>
+            </w:pPr>
+            <w:r>
+              <w:rPr>
+                <w:rFonts w:asciiTheme="minorBidi" w:eastAsia="Times New Roman" w:hAnsiTheme="minorBidi"/>
+                <w:b/>
+                <w:bCs/>
+                <w:lang w:val="en-US" w:bidi="hi-IN"/>
+              </w:rPr>
+              <w:t>Dalit Corpus</w:t>
+            </w:r>
+          </w:p>
+        </w:tc>
+        <w:tc>
+          <w:tcPr>
+            <w:tcW w:w="3003" w:type="dxa"/>
+          </w:tcPr>
+          <w:p>
+            <w:pPr>
+              <w:rPr>
+                <w:rFonts w:asciiTheme="minorBidi" w:eastAsia="Times New Roman" w:hAnsiTheme="minorBidi"/>
+                <w:lang w:val="en-US" w:bidi="hi-IN"/>
+              </w:rPr>
+            </w:pPr>
+            <w:r>
+              <w:rPr>
+                <w:rFonts w:asciiTheme="minorBidi" w:eastAsia="Times New Roman" w:hAnsiTheme="minorBidi"/>
+                <w:lang w:val="en-US" w:bidi="hi-IN"/>
+              </w:rPr>
+              <w:t>~19480</w:t>
+            </w:r>
+          </w:p>
+        </w:tc>
+        <w:tc>
+          <w:tcPr>
+            <w:tcW w:w="3004" w:type="dxa"/>
+          </w:tcPr>
+          <w:p>
+            <w:pPr>
+              <w:rPr>
+                <w:rFonts w:asciiTheme="minorBidi" w:eastAsia="Times New Roman" w:hAnsiTheme="minorBidi"/>
+                <w:lang w:val="en-US" w:bidi="hi-IN"/>
+              </w:rPr>
+            </w:pPr>
+            <w:r>
+              <w:rPr>
+                <w:rFonts w:asciiTheme="minorBidi" w:eastAsia="Times New Roman" w:hAnsiTheme="minorBidi"/>
+                <w:lang w:val="en-US" w:bidi="hi-IN"/>
+              </w:rPr>
+              <w:t>~</w:t>
+            </w:r>
+            <w:r>
+              <w:rPr>
+                <w:rFonts w:asciiTheme="minorBidi" w:eastAsia="Times New Roman" w:hAnsiTheme="minorBidi"/>
+                <w:lang w:val="en-US" w:bidi="hi-IN"/>
+              </w:rPr>
+              <w:t>45</w:t>
+            </w:r>
+            <w:r>
+              <w:rPr>
+                <w:rFonts w:asciiTheme="minorBidi" w:eastAsia="Times New Roman" w:hAnsiTheme="minorBidi"/>
+                <w:lang w:val="en-US" w:bidi="hi-IN"/>
+              </w:rPr>
+              <w:t>.00</w:t>
+            </w:r>
+            <w:r>
+              <w:rPr>
+                <w:rStyle w:val="FootnoteReference"/>
+                <w:rFonts w:asciiTheme="minorBidi" w:eastAsia="Times New Roman" w:hAnsiTheme="minorBidi"/>
+                <w:lang w:val="en-US" w:bidi="hi-IN"/>
+              </w:rPr>
+              <w:footnoteReference w:id="8"/>
+            </w:r>
+          </w:p>
+        </w:tc>
+      </w:tr>
+      <w:tr>
+        <w:trPr>
+          <w:trHeight w:val="269"/>
+        </w:trPr>
+        <w:tc>
+          <w:tcPr>
+            <w:tcW w:w="3003" w:type="dxa"/>
+          </w:tcPr>
+          <w:p>
+            <w:pPr>
+              <w:rPr>
+                <w:rFonts w:asciiTheme="minorBidi" w:eastAsia="Times New Roman" w:hAnsiTheme="minorBidi"/>
+                <w:lang w:val="en-US" w:bidi="hi-IN"/>
+              </w:rPr>
+            </w:pPr>
+            <w:r>
+              <w:rPr>
+                <w:rFonts w:asciiTheme="minorBidi" w:eastAsia="Times New Roman" w:hAnsiTheme="minorBidi"/>
+                <w:b/>
+                <w:bCs/>
+                <w:lang w:val="en-US" w:bidi="hi-IN"/>
+              </w:rPr>
+              <w:t>Feminism Corpus</w:t>
+            </w:r>
+          </w:p>
+        </w:tc>
+        <w:tc>
+          <w:tcPr>
+            <w:tcW w:w="3003" w:type="dxa"/>
+          </w:tcPr>
+          <w:p>
+            <w:pPr>
+              <w:rPr>
+                <w:rFonts w:asciiTheme="minorBidi" w:eastAsia="Times New Roman" w:hAnsiTheme="minorBidi"/>
+                <w:lang w:val="en-US" w:bidi="hi-IN"/>
+              </w:rPr>
+            </w:pPr>
+            <w:r>
+              <w:rPr>
+                <w:rFonts w:asciiTheme="minorBidi" w:eastAsia="Times New Roman" w:hAnsiTheme="minorBidi"/>
+                <w:lang w:val="en-US" w:bidi="hi-IN"/>
+              </w:rPr>
+              <w:t>17228</w:t>
+            </w:r>
+          </w:p>
+        </w:tc>
+        <w:tc>
+          <w:tcPr>
+            <w:tcW w:w="3004" w:type="dxa"/>
+          </w:tcPr>
+          <w:p>
+            <w:pPr>
+              <w:rPr>
+                <w:rFonts w:asciiTheme="minorBidi" w:eastAsia="Times New Roman" w:hAnsiTheme="minorBidi"/>
+                <w:lang w:val="en-US" w:bidi="hi-IN"/>
+              </w:rPr>
+            </w:pPr>
+            <w:r>
+              <w:rPr>
+                <w:rFonts w:asciiTheme="minorBidi" w:eastAsia="Times New Roman" w:hAnsiTheme="minorBidi"/>
+                <w:lang w:val="en-US" w:bidi="hi-IN"/>
+              </w:rPr>
+              <w:t>46.61</w:t>
+            </w:r>
+          </w:p>
+        </w:tc>
+      </w:tr>
+    </w:tbl>
+    <w:p>
+      <w:pPr>
+        <w:rPr>
+          <w:rFonts w:asciiTheme="minorBidi" w:eastAsia="Times New Roman" w:hAnsiTheme="minorBidi"/>
+          <w:lang w:val="en-US" w:bidi="hi-IN"/>
+        </w:rPr>
+      </w:pPr>
+    </w:p>
+    <w:p>
+      <w:pPr>
+        <w:rPr>
+          <w:lang w:val="en-US"/>
+        </w:rPr>
+      </w:pPr>
+      <w:bookmarkStart w:id="0" w:name="_GoBack"/>
+      <w:bookmarkEnd w:id="0"/>
+    </w:p>
+    <w:p>
+      <w:pPr>
+        <w:rPr>
           <w:rFonts w:asciiTheme="minorBidi" w:eastAsia="Times New Roman" w:hAnsiTheme="minorBidi"/>
           <w:lang w:val="en-US" w:bidi="hi-IN"/>
         </w:rPr>
@@ -8250,6 +8504,22 @@
           <w:lang w:val="en-US"/>
         </w:rPr>
         <w:t xml:space="preserve">This is also to reduce error due to Named Entities: for example, ‘Priyanka’ is tagged as \HI, but if it appears in an all-English sentence, we do not want to mark this sentence as code-switched. </w:t>
+      </w:r>
+    </w:p>
+  </w:footnote>
+  <w:footnote w:id="8">
+    <w:p>
+      <w:pPr>
+        <w:pStyle w:val="FootnoteText"/>
+      </w:pPr>
+      <w:r>
+        <w:rPr>
+          <w:rStyle w:val="FootnoteReference"/>
+        </w:rPr>
+        <w:footnoteRef/>
+      </w:r>
+      <w:r>
+        <w:t xml:space="preserve"> The results for the Dalit corpus here are somewhat of an estimate, because of an initial procedural error – however, these estimates have made with marginal possible error. </w:t>
       </w:r>
     </w:p>
   </w:footnote>
@@ -9237,6 +9507,94 @@
     </w:lvl>
   </w:abstractNum>
   <w:abstractNum w:abstractNumId="10">
+    <w:nsid w:val="5281649E"/>
+    <w:multiLevelType w:val="hybridMultilevel"/>
+    <w:tmpl w:val="A8A2DC9A"/>
+    <w:lvl w:ilvl="0" w:tplc="0809000F">
+      <w:numFmt w:val="decimal"/>
+      <w:lvlText w:val="%1."/>
+      <w:lvlJc w:val="left"/>
+      <w:pPr>
+        <w:ind w:left="720" w:hanging="360"/>
+      </w:pPr>
+      <w:rPr>
+        <w:rFonts w:hint="default"/>
+      </w:rPr>
+    </w:lvl>
+    <w:lvl w:ilvl="1" w:tplc="08090019" w:tentative="1">
+      <w:start w:val="1"/>
+      <w:numFmt w:val="lowerLetter"/>
+      <w:lvlText w:val="%2."/>
+      <w:lvlJc w:val="left"/>
+      <w:pPr>
+        <w:ind w:left="1440" w:hanging="360"/>
+      </w:pPr>
+    </w:lvl>
+    <w:lvl w:ilvl="2" w:tplc="0809001B" w:tentative="1">
+      <w:start w:val="1"/>
+      <w:numFmt w:val="lowerRoman"/>
+      <w:lvlText w:val="%3."/>
+      <w:lvlJc w:val="right"/>
+      <w:pPr>
+        <w:ind w:left="2160" w:hanging="180"/>
+      </w:pPr>
+    </w:lvl>
+    <w:lvl w:ilvl="3" w:tplc="0809000F" w:tentative="1">
+      <w:start w:val="1"/>
+      <w:numFmt w:val="decimal"/>
+      <w:lvlText w:val="%4."/>
+      <w:lvlJc w:val="left"/>
+      <w:pPr>
+        <w:ind w:left="2880" w:hanging="360"/>
+      </w:pPr>
+    </w:lvl>
+    <w:lvl w:ilvl="4" w:tplc="08090019" w:tentative="1">
+      <w:start w:val="1"/>
+      <w:numFmt w:val="lowerLetter"/>
+      <w:lvlText w:val="%5."/>
+      <w:lvlJc w:val="left"/>
+      <w:pPr>
+        <w:ind w:left="3600" w:hanging="360"/>
+      </w:pPr>
+    </w:lvl>
+    <w:lvl w:ilvl="5" w:tplc="0809001B" w:tentative="1">
+      <w:start w:val="1"/>
+      <w:numFmt w:val="lowerRoman"/>
+      <w:lvlText w:val="%6."/>
+      <w:lvlJc w:val="right"/>
+      <w:pPr>
+        <w:ind w:left="4320" w:hanging="180"/>
+      </w:pPr>
+    </w:lvl>
+    <w:lvl w:ilvl="6" w:tplc="0809000F" w:tentative="1">
+      <w:start w:val="1"/>
+      <w:numFmt w:val="decimal"/>
+      <w:lvlText w:val="%7."/>
+      <w:lvlJc w:val="left"/>
+      <w:pPr>
+        <w:ind w:left="5040" w:hanging="360"/>
+      </w:pPr>
+    </w:lvl>
+    <w:lvl w:ilvl="7" w:tplc="08090019" w:tentative="1">
+      <w:start w:val="1"/>
+      <w:numFmt w:val="lowerLetter"/>
+      <w:lvlText w:val="%8."/>
+      <w:lvlJc w:val="left"/>
+      <w:pPr>
+        <w:ind w:left="5760" w:hanging="360"/>
+      </w:pPr>
+    </w:lvl>
+    <w:lvl w:ilvl="8" w:tplc="0809001B" w:tentative="1">
+      <w:start w:val="1"/>
+      <w:numFmt w:val="lowerRoman"/>
+      <w:lvlText w:val="%9."/>
+      <w:lvlJc w:val="right"/>
+      <w:pPr>
+        <w:ind w:left="6480" w:hanging="180"/>
+      </w:pPr>
+    </w:lvl>
+  </w:abstractNum>
+  <w:abstractNum w:abstractNumId="11">
     <w:nsid w:val="58A3306D"/>
     <w:multiLevelType w:val="hybridMultilevel"/>
     <w:tmpl w:val="A8A2DC9A"/>
@@ -9324,7 +9682,7 @@
       </w:pPr>
     </w:lvl>
   </w:abstractNum>
-  <w:abstractNum w:abstractNumId="11">
+  <w:abstractNum w:abstractNumId="12">
     <w:nsid w:val="593476FF"/>
     <w:multiLevelType w:val="hybridMultilevel"/>
     <w:tmpl w:val="E8DE418A"/>
@@ -9413,7 +9771,7 @@
       </w:pPr>
     </w:lvl>
   </w:abstractNum>
-  <w:abstractNum w:abstractNumId="12">
+  <w:abstractNum w:abstractNumId="13">
     <w:nsid w:val="68293818"/>
     <w:multiLevelType w:val="hybridMultilevel"/>
     <w:tmpl w:val="DE3AE35E"/>
@@ -9502,7 +9860,7 @@
       </w:pPr>
     </w:lvl>
   </w:abstractNum>
-  <w:abstractNum w:abstractNumId="13">
+  <w:abstractNum w:abstractNumId="14">
     <w:nsid w:val="78007B71"/>
     <w:multiLevelType w:val="hybridMultilevel"/>
     <w:tmpl w:val="D632CD0C"/>
@@ -9591,7 +9949,7 @@
       </w:pPr>
     </w:lvl>
   </w:abstractNum>
-  <w:abstractNum w:abstractNumId="14">
+  <w:abstractNum w:abstractNumId="15">
     <w:nsid w:val="788022D0"/>
     <w:multiLevelType w:val="hybridMultilevel"/>
     <w:tmpl w:val="F54618FC"/>
@@ -9680,7 +10038,7 @@
       </w:pPr>
     </w:lvl>
   </w:abstractNum>
-  <w:abstractNum w:abstractNumId="15">
+  <w:abstractNum w:abstractNumId="16">
     <w:nsid w:val="7FD85058"/>
     <w:multiLevelType w:val="hybridMultilevel"/>
     <w:tmpl w:val="708AC4CE"/>
@@ -9770,28 +10128,28 @@
     </w:lvl>
   </w:abstractNum>
   <w:num w:numId="1">
-    <w:abstractNumId w:val="13"/>
+    <w:abstractNumId w:val="14"/>
   </w:num>
   <w:num w:numId="2">
     <w:abstractNumId w:val="4"/>
   </w:num>
   <w:num w:numId="3">
-    <w:abstractNumId w:val="11"/>
+    <w:abstractNumId w:val="12"/>
   </w:num>
   <w:num w:numId="4">
-    <w:abstractNumId w:val="14"/>
+    <w:abstractNumId w:val="15"/>
   </w:num>
   <w:num w:numId="5">
     <w:abstractNumId w:val="1"/>
   </w:num>
   <w:num w:numId="6">
-    <w:abstractNumId w:val="15"/>
+    <w:abstractNumId w:val="16"/>
   </w:num>
   <w:num w:numId="7">
     <w:abstractNumId w:val="0"/>
   </w:num>
   <w:num w:numId="8">
-    <w:abstractNumId w:val="12"/>
+    <w:abstractNumId w:val="13"/>
   </w:num>
   <w:num w:numId="9">
     <w:abstractNumId w:val="2"/>
@@ -9803,7 +10161,7 @@
     <w:abstractNumId w:val="9"/>
   </w:num>
   <w:num w:numId="12">
-    <w:abstractNumId w:val="10"/>
+    <w:abstractNumId w:val="11"/>
   </w:num>
   <w:num w:numId="13">
     <w:abstractNumId w:val="8"/>
@@ -9816,6 +10174,9 @@
   </w:num>
   <w:num w:numId="16">
     <w:abstractNumId w:val="6"/>
+  </w:num>
+  <w:num w:numId="17">
+    <w:abstractNumId w:val="10"/>
   </w:num>
 </w:numbering>
 </file>
@@ -10794,7 +11155,7 @@
 </file>
 
 <file path=customXml/itemProps1.xml><?xml version="1.0" encoding="utf-8"?>
-<ds:datastoreItem xmlns:ds="http://schemas.openxmlformats.org/officeDocument/2006/customXml" ds:itemID="{C6A212B8-1BD3-F348-8007-9CD2FBA6835D}">
+<ds:datastoreItem xmlns:ds="http://schemas.openxmlformats.org/officeDocument/2006/customXml" ds:itemID="{C39955CE-5F38-D243-A810-7FD2D6ED9BAC}">
   <ds:schemaRefs>
     <ds:schemaRef ds:uri="http://schemas.openxmlformats.org/officeDocument/2006/bibliography"/>
   </ds:schemaRefs>

</xml_diff>

<commit_message>
Okay this is Final
</commit_message>
<xml_diff>
--- a/Report.docx
+++ b/Report.docx
@@ -7221,16 +7221,8 @@
         </w:rPr>
         <w:t>RESULTS</w:t>
       </w:r>
-    </w:p>
-    <w:p>
-      <w:pPr>
-        <w:rPr>
-          <w:rFonts w:asciiTheme="minorBidi" w:eastAsia="Times New Roman" w:hAnsiTheme="minorBidi" w:cs="Times New Roman"/>
-          <w:b/>
-          <w:bCs/>
-          <w:lang w:val="en-US"/>
-        </w:rPr>
-      </w:pPr>
+      <w:bookmarkStart w:id="0" w:name="_GoBack"/>
+      <w:bookmarkEnd w:id="0"/>
     </w:p>
     <w:tbl>
       <w:tblPr>
@@ -7824,8 +7816,6 @@
           <w:lang w:val="en-US"/>
         </w:rPr>
       </w:pPr>
-      <w:bookmarkStart w:id="0" w:name="_GoBack"/>
-      <w:bookmarkEnd w:id="0"/>
     </w:p>
     <w:p>
       <w:pPr>
@@ -11155,7 +11145,7 @@
 </file>
 
 <file path=customXml/itemProps1.xml><?xml version="1.0" encoding="utf-8"?>
-<ds:datastoreItem xmlns:ds="http://schemas.openxmlformats.org/officeDocument/2006/customXml" ds:itemID="{C39955CE-5F38-D243-A810-7FD2D6ED9BAC}">
+<ds:datastoreItem xmlns:ds="http://schemas.openxmlformats.org/officeDocument/2006/customXml" ds:itemID="{90B433BC-746C-CE41-91F5-2C9339167604}">
   <ds:schemaRefs>
     <ds:schemaRef ds:uri="http://schemas.openxmlformats.org/officeDocument/2006/bibliography"/>
   </ds:schemaRefs>

</xml_diff>